<commit_message>
Updated workshop 8 transcript
</commit_message>
<xml_diff>
--- a/Workshop 8 - Tree-Based Models/Transcript.docx
+++ b/Workshop 8 - Tree-Based Models/Transcript.docx
@@ -18,1097 +18,571 @@
           <w:bCs/>
           <w:u w:val="single"/>
         </w:rPr>
-        <w:t>Intro:</w:t>
-      </w:r>
-    </w:p>
-    <w:p>
-      <w:pPr>
-        <w:spacing w:after="0" w:line="240" w:lineRule="auto"/>
-        <w:jc w:val="both"/>
-      </w:pPr>
-    </w:p>
-    <w:p>
-      <w:pPr>
-        <w:spacing w:after="0" w:line="240" w:lineRule="auto"/>
-        <w:jc w:val="both"/>
-      </w:pPr>
-      <w:r>
-        <w:rPr>
-          <w:u w:val="single"/>
-        </w:rPr>
-        <w:t>Slide 1:</w:t>
-      </w:r>
-    </w:p>
-    <w:p>
-      <w:pPr>
-        <w:spacing w:after="0" w:line="240" w:lineRule="auto"/>
-        <w:jc w:val="both"/>
-      </w:pPr>
+        <w:t>Decision Trees</w:t>
+      </w:r>
       <w:r>
         <w:rPr>
           <w:b/>
           <w:bCs/>
-        </w:rPr>
-        <w:t>He</w:t>
-      </w:r>
-      <w:r>
-        <w:t xml:space="preserve">y </w:t>
-      </w:r>
-      <w:r>
+          <w:u w:val="single"/>
+        </w:rPr>
+        <w:t>:</w:t>
+      </w:r>
+    </w:p>
+    <w:p>
+      <w:pPr>
+        <w:spacing w:after="0" w:line="240" w:lineRule="auto"/>
+        <w:jc w:val="both"/>
+      </w:pPr>
+    </w:p>
+    <w:p>
+      <w:pPr>
+        <w:spacing w:after="0" w:line="240" w:lineRule="auto"/>
+        <w:jc w:val="both"/>
+        <w:rPr>
+          <w:u w:val="single"/>
+        </w:rPr>
+      </w:pPr>
+      <w:r>
+        <w:rPr>
+          <w:u w:val="single"/>
+        </w:rPr>
+        <w:t>Slide 2:</w:t>
+      </w:r>
+    </w:p>
+    <w:p>
+      <w:pPr>
+        <w:spacing w:after="0" w:line="240" w:lineRule="auto"/>
+        <w:jc w:val="both"/>
+      </w:pPr>
+      <w:r>
+        <w:t>Okay</w:t>
+      </w:r>
+      <w:r>
+        <w:t>,</w:t>
+      </w:r>
+      <w:r>
+        <w:t xml:space="preserve"> so we’re going to first look at a </w:t>
+      </w:r>
+      <w:r>
+        <w:t xml:space="preserve">very simple </w:t>
+      </w:r>
+      <w:r>
+        <w:t>machine learning model, called decision trees.</w:t>
+      </w:r>
+    </w:p>
+    <w:p>
+      <w:pPr>
+        <w:spacing w:after="0" w:line="240" w:lineRule="auto"/>
+        <w:jc w:val="both"/>
+      </w:pPr>
+    </w:p>
+    <w:p>
+      <w:pPr>
+        <w:spacing w:after="0" w:line="240" w:lineRule="auto"/>
+        <w:jc w:val="both"/>
+        <w:rPr>
+          <w:u w:val="single"/>
+        </w:rPr>
+      </w:pPr>
+      <w:r>
+        <w:rPr>
+          <w:u w:val="single"/>
+        </w:rPr>
+        <w:t>Slide 3:</w:t>
+      </w:r>
+    </w:p>
+    <w:p>
+      <w:pPr>
+        <w:spacing w:after="0" w:line="240" w:lineRule="auto"/>
+        <w:jc w:val="both"/>
+      </w:pPr>
+      <w:r>
+        <w:t>But before that, here is the data</w:t>
+      </w:r>
+      <w:r>
+        <w:t>set</w:t>
+      </w:r>
+      <w:r>
+        <w:t xml:space="preserve"> that we will be</w:t>
+      </w:r>
+      <w:r>
+        <w:t xml:space="preserve"> </w:t>
+      </w:r>
+      <w:r>
+        <w:t>training our model o</w:t>
+      </w:r>
+      <w:r>
+        <w:t>n later</w:t>
+      </w:r>
+      <w:r>
+        <w:t>.</w:t>
+      </w:r>
+      <w:r>
+        <w:t xml:space="preserve"> Each observation is a patient </w:t>
+      </w:r>
+      <w:r>
+        <w:t xml:space="preserve">with </w:t>
+      </w:r>
+      <w:r>
+        <w:t xml:space="preserve">general health, checkup, exercise, sex, age category and so on as its features. </w:t>
+      </w:r>
+      <w:r>
+        <w:t>The target variable is heart disease, i.e. we’re trying to predict whether a patient has heart disease or not. Note that this dataset can also be used to predict whether a patient has s</w:t>
+      </w:r>
+      <w:r>
+        <w:t xml:space="preserve">kin cancer, another type of cancer, depression, diabetes </w:t>
+      </w:r>
+      <w:r>
+        <w:t>or</w:t>
+      </w:r>
+      <w:r>
+        <w:t xml:space="preserve"> arthritis.</w:t>
+      </w:r>
+    </w:p>
+    <w:p>
+      <w:pPr>
+        <w:spacing w:after="0" w:line="240" w:lineRule="auto"/>
+        <w:jc w:val="both"/>
+      </w:pPr>
+    </w:p>
+    <w:p>
+      <w:pPr>
+        <w:spacing w:after="0" w:line="240" w:lineRule="auto"/>
+        <w:jc w:val="both"/>
+      </w:pPr>
+      <w:r>
+        <w:rPr>
+          <w:u w:val="single"/>
+        </w:rPr>
+        <w:t>Slide 4:</w:t>
+      </w:r>
+    </w:p>
+    <w:p>
+      <w:pPr>
+        <w:spacing w:after="0" w:line="240" w:lineRule="auto"/>
+        <w:jc w:val="both"/>
+      </w:pPr>
+      <w:r>
+        <w:t xml:space="preserve">A decision tree is made up of 3 types of </w:t>
+      </w:r>
+      <w:r>
+        <w:t>nodes, a root node, internal nodes and leaf nodes</w:t>
+      </w:r>
+      <w:r>
+        <w:t>.</w:t>
+      </w:r>
+      <w:r>
+        <w:t xml:space="preserve"> The root node </w:t>
+      </w:r>
+      <w:r>
+        <w:t>is the starting point and represents the entire dataset.</w:t>
+      </w:r>
+      <w:r>
+        <w:t xml:space="preserve"> Internal nodes </w:t>
+      </w:r>
+      <w:r>
+        <w:t>are points where observations are split based on their features.</w:t>
+      </w:r>
+      <w:r>
+        <w:t xml:space="preserve"> Leaf nodes </w:t>
+      </w:r>
+      <w:r>
+        <w:t>are the end points and represent the final predictions.</w:t>
+      </w:r>
+    </w:p>
+    <w:p>
+      <w:pPr>
+        <w:spacing w:after="0" w:line="240" w:lineRule="auto"/>
+        <w:jc w:val="both"/>
+      </w:pPr>
+    </w:p>
+    <w:p>
+      <w:pPr>
+        <w:spacing w:after="0" w:line="240" w:lineRule="auto"/>
+        <w:jc w:val="both"/>
+        <w:rPr>
+          <w:u w:val="single"/>
+        </w:rPr>
+      </w:pPr>
+      <w:r>
+        <w:rPr>
+          <w:u w:val="single"/>
+        </w:rPr>
+        <w:t>Slide 5:</w:t>
+      </w:r>
+    </w:p>
+    <w:p>
+      <w:pPr>
+        <w:spacing w:after="0" w:line="240" w:lineRule="auto"/>
+        <w:jc w:val="both"/>
+      </w:pPr>
+      <w:r>
+        <w:t xml:space="preserve">Here is a real life example, where an observation is a day </w:t>
+      </w:r>
+      <w:r>
+        <w:t>and where</w:t>
+      </w:r>
+      <w:r>
+        <w:t xml:space="preserve"> </w:t>
+      </w:r>
+      <w:r>
+        <w:t xml:space="preserve">wind and wind direction </w:t>
+      </w:r>
+      <w:r>
+        <w:t>are</w:t>
+      </w:r>
+      <w:r>
+        <w:t xml:space="preserve"> its features. In this case, we’re trying to predict if a day is suitable for surfing or not. </w:t>
+      </w:r>
+      <w:r>
+        <w:t xml:space="preserve">We can see that the </w:t>
+      </w:r>
+      <w:r>
+        <w:t>1</w:t>
+      </w:r>
+      <w:r>
+        <w:rPr>
+          <w:vertAlign w:val="superscript"/>
+        </w:rPr>
+        <w:t>st</w:t>
+      </w:r>
+      <w:r>
+        <w:t xml:space="preserve"> level of internal nodes</w:t>
+      </w:r>
+      <w:r>
+        <w:t xml:space="preserve"> splits the dataset based on an observation’s wind and the 2</w:t>
+      </w:r>
+      <w:r>
+        <w:rPr>
+          <w:vertAlign w:val="superscript"/>
+        </w:rPr>
+        <w:t>nd</w:t>
+      </w:r>
+      <w:r>
+        <w:t xml:space="preserve"> level of internal nodes splits the dataset based on an observation's wind direction.</w:t>
+      </w:r>
+      <w:r>
+        <w:t xml:space="preserve"> Any questions so far?</w:t>
+      </w:r>
+    </w:p>
+    <w:p>
+      <w:pPr>
+        <w:spacing w:after="0" w:line="240" w:lineRule="auto"/>
+        <w:jc w:val="both"/>
+      </w:pPr>
+    </w:p>
+    <w:p>
+      <w:pPr>
+        <w:spacing w:after="0" w:line="240" w:lineRule="auto"/>
+        <w:jc w:val="both"/>
+      </w:pPr>
+    </w:p>
+    <w:p>
+      <w:pPr>
+        <w:spacing w:after="0" w:line="240" w:lineRule="auto"/>
+        <w:jc w:val="both"/>
+      </w:pPr>
+    </w:p>
+    <w:p>
+      <w:pPr>
+        <w:spacing w:after="0" w:line="240" w:lineRule="auto"/>
+        <w:jc w:val="both"/>
+      </w:pPr>
+    </w:p>
+    <w:p>
+      <w:pPr>
+        <w:spacing w:after="0" w:line="240" w:lineRule="auto"/>
+        <w:jc w:val="both"/>
+      </w:pPr>
+    </w:p>
+    <w:p>
+      <w:pPr>
+        <w:spacing w:after="0" w:line="240" w:lineRule="auto"/>
+        <w:jc w:val="both"/>
+      </w:pPr>
+    </w:p>
+    <w:p>
+      <w:pPr>
+        <w:spacing w:after="0" w:line="240" w:lineRule="auto"/>
+        <w:jc w:val="both"/>
+      </w:pPr>
+    </w:p>
+    <w:p>
+      <w:pPr>
+        <w:spacing w:after="0" w:line="240" w:lineRule="auto"/>
+        <w:jc w:val="both"/>
+      </w:pPr>
+    </w:p>
+    <w:p>
+      <w:pPr>
+        <w:spacing w:after="0" w:line="240" w:lineRule="auto"/>
+        <w:jc w:val="both"/>
+      </w:pPr>
+    </w:p>
+    <w:p>
+      <w:pPr>
+        <w:spacing w:after="0" w:line="240" w:lineRule="auto"/>
+        <w:jc w:val="both"/>
+      </w:pPr>
+    </w:p>
+    <w:p>
+      <w:pPr>
+        <w:spacing w:after="0" w:line="240" w:lineRule="auto"/>
+        <w:jc w:val="both"/>
+      </w:pPr>
+    </w:p>
+    <w:p>
+      <w:pPr>
+        <w:spacing w:after="0" w:line="240" w:lineRule="auto"/>
+        <w:jc w:val="both"/>
+      </w:pPr>
+    </w:p>
+    <w:p>
+      <w:pPr>
+        <w:spacing w:after="0" w:line="240" w:lineRule="auto"/>
+        <w:jc w:val="both"/>
+      </w:pPr>
+    </w:p>
+    <w:p>
+      <w:pPr>
+        <w:spacing w:after="0" w:line="240" w:lineRule="auto"/>
+        <w:jc w:val="both"/>
+      </w:pPr>
+    </w:p>
+    <w:p>
+      <w:pPr>
+        <w:spacing w:after="0" w:line="240" w:lineRule="auto"/>
+        <w:jc w:val="both"/>
+      </w:pPr>
+    </w:p>
+    <w:p>
+      <w:pPr>
+        <w:spacing w:after="0" w:line="240" w:lineRule="auto"/>
+        <w:jc w:val="both"/>
+      </w:pPr>
+    </w:p>
+    <w:p>
+      <w:pPr>
+        <w:spacing w:after="0" w:line="240" w:lineRule="auto"/>
+        <w:jc w:val="both"/>
+      </w:pPr>
+    </w:p>
+    <w:p>
+      <w:pPr>
+        <w:spacing w:after="0" w:line="240" w:lineRule="auto"/>
+        <w:jc w:val="both"/>
+      </w:pPr>
+    </w:p>
+    <w:p>
+      <w:pPr>
+        <w:spacing w:after="0" w:line="240" w:lineRule="auto"/>
+        <w:jc w:val="both"/>
+      </w:pPr>
+    </w:p>
+    <w:p>
+      <w:pPr>
+        <w:spacing w:after="0" w:line="240" w:lineRule="auto"/>
+        <w:jc w:val="both"/>
+      </w:pPr>
+    </w:p>
+    <w:p>
+      <w:pPr>
+        <w:spacing w:after="0" w:line="240" w:lineRule="auto"/>
+        <w:jc w:val="both"/>
+      </w:pPr>
+    </w:p>
+    <w:p>
+      <w:pPr>
+        <w:spacing w:after="0" w:line="240" w:lineRule="auto"/>
+        <w:jc w:val="both"/>
         <w:rPr>
           <w:b/>
           <w:bCs/>
-        </w:rPr>
-        <w:t>gu</w:t>
-      </w:r>
-      <w:r>
-        <w:t xml:space="preserve">ys, </w:t>
-      </w:r>
+          <w:u w:val="single"/>
+        </w:rPr>
+      </w:pPr>
       <w:r>
         <w:rPr>
           <w:b/>
           <w:bCs/>
-        </w:rPr>
-        <w:t>m</w:t>
-      </w:r>
-      <w:r>
-        <w:t xml:space="preserve">y </w:t>
+          <w:u w:val="single"/>
+        </w:rPr>
+        <w:lastRenderedPageBreak/>
+        <w:t>Choosing The Best Feature at Each Node</w:t>
       </w:r>
       <w:r>
         <w:rPr>
           <w:b/>
           <w:bCs/>
-        </w:rPr>
-        <w:t>na</w:t>
-      </w:r>
-      <w:r>
-        <w:t xml:space="preserve">me </w:t>
+          <w:u w:val="single"/>
+        </w:rPr>
+        <w:t>:</w:t>
+      </w:r>
+    </w:p>
+    <w:p>
+      <w:pPr>
+        <w:spacing w:after="0" w:line="240" w:lineRule="auto"/>
+        <w:jc w:val="both"/>
+      </w:pPr>
+    </w:p>
+    <w:p>
+      <w:pPr>
+        <w:spacing w:after="0" w:line="240" w:lineRule="auto"/>
+        <w:jc w:val="both"/>
+        <w:rPr>
+          <w:u w:val="single"/>
+        </w:rPr>
+      </w:pPr>
+      <w:r>
+        <w:rPr>
+          <w:u w:val="single"/>
+        </w:rPr>
+        <w:t xml:space="preserve">Slide </w:t>
+      </w:r>
+      <w:r>
+        <w:rPr>
+          <w:u w:val="single"/>
+        </w:rPr>
+        <w:t>6</w:t>
+      </w:r>
+      <w:r>
+        <w:rPr>
+          <w:u w:val="single"/>
+        </w:rPr>
+        <w:t>:</w:t>
+      </w:r>
+    </w:p>
+    <w:p>
+      <w:pPr>
+        <w:spacing w:after="0" w:line="240" w:lineRule="auto"/>
+        <w:jc w:val="both"/>
+      </w:pPr>
+      <w:r>
+        <w:t xml:space="preserve">Okay, so how do we choose the best feature </w:t>
+      </w:r>
+      <w:r>
+        <w:t>to split on at a node?</w:t>
+      </w:r>
+    </w:p>
+    <w:p>
+      <w:pPr>
+        <w:spacing w:after="0" w:line="240" w:lineRule="auto"/>
+        <w:jc w:val="both"/>
+      </w:pPr>
+    </w:p>
+    <w:p>
+      <w:pPr>
+        <w:spacing w:after="0" w:line="240" w:lineRule="auto"/>
+        <w:jc w:val="both"/>
+      </w:pPr>
+      <w:r>
+        <w:rPr>
+          <w:u w:val="single"/>
+        </w:rPr>
+        <w:t xml:space="preserve">Slide </w:t>
+      </w:r>
+      <w:r>
+        <w:rPr>
+          <w:u w:val="single"/>
+        </w:rPr>
+        <w:t>7</w:t>
+      </w:r>
+      <w:r>
+        <w:rPr>
+          <w:u w:val="single"/>
+        </w:rPr>
+        <w:t>:</w:t>
+      </w:r>
+    </w:p>
+    <w:p>
+      <w:pPr>
+        <w:spacing w:after="0" w:line="240" w:lineRule="auto"/>
+        <w:jc w:val="both"/>
+      </w:pPr>
+      <w:r>
+        <w:t xml:space="preserve">Well, first we need to understand what entropy is. Entropy </w:t>
+      </w:r>
+      <w:r>
+        <w:t xml:space="preserve">measures the impurity </w:t>
+      </w:r>
+      <w:r>
+        <w:t>or</w:t>
+      </w:r>
+      <w:r>
+        <w:t xml:space="preserve"> uncertainty in a dataset</w:t>
+      </w:r>
+      <w:r>
+        <w:t xml:space="preserve"> or</w:t>
+      </w:r>
+      <w:r>
+        <w:t xml:space="preserve"> in a</w:t>
+      </w:r>
+      <w:r>
+        <w:t xml:space="preserve"> set of observations</w:t>
+      </w:r>
+      <w:r>
+        <w:t>.</w:t>
+      </w:r>
+      <w:r>
+        <w:t xml:space="preserve"> </w:t>
+      </w:r>
+      <w:r>
+        <w:t>Entropy is 0 when</w:t>
       </w:r>
       <w:r>
         <w:rPr>
           <w:b/>
           <w:bCs/>
         </w:rPr>
-        <w:t>i</w:t>
-      </w:r>
-      <w:r>
-        <w:t xml:space="preserve">s </w:t>
+        <w:t> </w:t>
+      </w:r>
+      <w:r>
+        <w:t xml:space="preserve">all observations belong to the same class, i.e. </w:t>
+      </w:r>
+      <w:r>
+        <w:t xml:space="preserve">when there is </w:t>
+      </w:r>
+      <w:r>
+        <w:t>max certainty</w:t>
+      </w:r>
+      <w:r>
+        <w:t xml:space="preserve"> </w:t>
+      </w:r>
+      <w:r>
+        <w:t>of what class an observation belongs to</w:t>
+      </w:r>
+      <w:r>
+        <w:t>.</w:t>
+      </w:r>
+      <w:r>
+        <w:t xml:space="preserve"> </w:t>
+      </w:r>
+      <w:r>
+        <w:t>Entropy is highest</w:t>
       </w:r>
       <w:r>
         <w:rPr>
           <w:b/>
           <w:bCs/>
         </w:rPr>
-        <w:t>Dav</w:t>
-      </w:r>
-      <w:r>
-        <w:t xml:space="preserve">id </w:t>
-      </w:r>
-      <w:r>
-        <w:rPr>
-          <w:b/>
-          <w:bCs/>
-        </w:rPr>
-        <w:t>an</w:t>
-      </w:r>
-      <w:r>
-        <w:t xml:space="preserve">d </w:t>
-      </w:r>
-      <w:r>
-        <w:rPr>
-          <w:b/>
-          <w:bCs/>
-        </w:rPr>
-        <w:t>I’</w:t>
-      </w:r>
-      <w:r>
-        <w:t xml:space="preserve">m </w:t>
-      </w:r>
-      <w:r>
-        <w:rPr>
-          <w:b/>
-          <w:bCs/>
-        </w:rPr>
-        <w:t>th</w:t>
-      </w:r>
-      <w:r>
-        <w:t xml:space="preserve">e </w:t>
-      </w:r>
-      <w:r>
-        <w:rPr>
-          <w:b/>
-          <w:bCs/>
-        </w:rPr>
-        <w:t>presi</w:t>
-      </w:r>
-      <w:r>
-        <w:t xml:space="preserve">dent </w:t>
-      </w:r>
-      <w:r>
-        <w:rPr>
-          <w:b/>
-          <w:bCs/>
-        </w:rPr>
-        <w:t>o</w:t>
-      </w:r>
-      <w:r>
-        <w:t xml:space="preserve">f </w:t>
-      </w:r>
-      <w:r>
-        <w:rPr>
-          <w:b/>
-          <w:bCs/>
-        </w:rPr>
-        <w:t>th</w:t>
-      </w:r>
-      <w:r>
-        <w:t xml:space="preserve">e </w:t>
-      </w:r>
-      <w:r>
-        <w:rPr>
-          <w:b/>
-          <w:bCs/>
-        </w:rPr>
-        <w:t>A</w:t>
-      </w:r>
-      <w:r>
-        <w:t xml:space="preserve">I </w:t>
-      </w:r>
-      <w:r>
-        <w:rPr>
-          <w:b/>
-          <w:bCs/>
-        </w:rPr>
-        <w:t>soci</w:t>
-      </w:r>
-      <w:r>
-        <w:t xml:space="preserve">ety. </w:t>
-      </w:r>
-      <w:r>
-        <w:rPr>
-          <w:b/>
-          <w:bCs/>
-        </w:rPr>
-        <w:t>I’</w:t>
-      </w:r>
-      <w:r>
-        <w:t xml:space="preserve">ll </w:t>
-      </w:r>
-      <w:r>
-        <w:rPr>
-          <w:b/>
-          <w:bCs/>
-        </w:rPr>
-        <w:t>b</w:t>
-      </w:r>
-      <w:r>
-        <w:t xml:space="preserve">e </w:t>
-      </w:r>
-      <w:r>
-        <w:rPr>
-          <w:b/>
-          <w:bCs/>
-        </w:rPr>
-        <w:t>giv</w:t>
-      </w:r>
-      <w:r>
-        <w:t xml:space="preserve">ing </w:t>
-      </w:r>
-      <w:r>
-        <w:rPr>
-          <w:b/>
-          <w:bCs/>
-        </w:rPr>
-        <w:t>th</w:t>
-      </w:r>
-      <w:r>
-        <w:t xml:space="preserve">e </w:t>
-      </w:r>
-      <w:r>
-        <w:rPr>
-          <w:b/>
-          <w:bCs/>
-        </w:rPr>
-        <w:t>work</w:t>
-      </w:r>
-      <w:r>
-        <w:t xml:space="preserve">shop </w:t>
-      </w:r>
-      <w:r>
-        <w:rPr>
-          <w:b/>
-          <w:bCs/>
-        </w:rPr>
-        <w:t>tod</w:t>
-      </w:r>
-      <w:r>
-        <w:t>ay. The workshop is</w:t>
-      </w:r>
-      <w:r>
-        <w:t xml:space="preserve"> </w:t>
-      </w:r>
-      <w:r>
-        <w:t>divided into 2 parts. In the 1</w:t>
-      </w:r>
-      <w:r>
-        <w:rPr>
-          <w:vertAlign w:val="superscript"/>
-        </w:rPr>
-        <w:t>st</w:t>
-      </w:r>
-      <w:r>
-        <w:t xml:space="preserve"> part, I’m going to be talking to you, for about </w:t>
-      </w:r>
-      <w:r>
-        <w:t>20</w:t>
-      </w:r>
-      <w:r>
-        <w:t xml:space="preserve"> minutes, about the science behind the machine learning model that we’re going to be building today. In the 2</w:t>
-      </w:r>
-      <w:r>
-        <w:rPr>
-          <w:vertAlign w:val="superscript"/>
-        </w:rPr>
-        <w:t>nd</w:t>
-      </w:r>
-      <w:r>
-        <w:t xml:space="preserve"> part, we’re going to be building </w:t>
-      </w:r>
-      <w:r>
-        <w:t>th</w:t>
-      </w:r>
-      <w:r>
-        <w:t>is</w:t>
-      </w:r>
-      <w:r>
-        <w:t xml:space="preserve"> model together.</w:t>
-      </w:r>
-      <w:r>
-        <w:t xml:space="preserve"> Please do let me know if, at any point, I’m going too fast or if you didn’t understand something.</w:t>
-      </w:r>
-      <w:r>
-        <w:t xml:space="preserve"> You guys ready?</w:t>
-      </w:r>
-    </w:p>
-    <w:p>
-      <w:pPr>
-        <w:spacing w:after="0" w:line="240" w:lineRule="auto"/>
-        <w:jc w:val="both"/>
-      </w:pPr>
-    </w:p>
-    <w:p>
-      <w:pPr>
-        <w:spacing w:after="0" w:line="240" w:lineRule="auto"/>
-        <w:jc w:val="both"/>
-      </w:pPr>
-    </w:p>
-    <w:p>
-      <w:pPr>
-        <w:spacing w:after="0" w:line="240" w:lineRule="auto"/>
-        <w:jc w:val="both"/>
-      </w:pPr>
-    </w:p>
-    <w:p>
-      <w:pPr>
-        <w:spacing w:after="0" w:line="240" w:lineRule="auto"/>
-        <w:jc w:val="both"/>
-      </w:pPr>
-    </w:p>
-    <w:p>
-      <w:pPr>
-        <w:spacing w:after="0" w:line="240" w:lineRule="auto"/>
-        <w:jc w:val="both"/>
-      </w:pPr>
-    </w:p>
-    <w:p>
-      <w:pPr>
-        <w:spacing w:after="0" w:line="240" w:lineRule="auto"/>
-        <w:jc w:val="both"/>
-      </w:pPr>
-    </w:p>
-    <w:p>
-      <w:pPr>
-        <w:spacing w:after="0" w:line="240" w:lineRule="auto"/>
-        <w:jc w:val="both"/>
-      </w:pPr>
-    </w:p>
-    <w:p>
-      <w:pPr>
-        <w:spacing w:after="0" w:line="240" w:lineRule="auto"/>
-        <w:jc w:val="both"/>
-      </w:pPr>
-    </w:p>
-    <w:p>
-      <w:pPr>
-        <w:spacing w:after="0" w:line="240" w:lineRule="auto"/>
-        <w:jc w:val="both"/>
-      </w:pPr>
-    </w:p>
-    <w:p>
-      <w:pPr>
-        <w:spacing w:after="0" w:line="240" w:lineRule="auto"/>
-        <w:jc w:val="both"/>
-      </w:pPr>
-    </w:p>
-    <w:p>
-      <w:pPr>
-        <w:spacing w:after="0" w:line="240" w:lineRule="auto"/>
-        <w:jc w:val="both"/>
-      </w:pPr>
-    </w:p>
-    <w:p>
-      <w:pPr>
-        <w:spacing w:after="0" w:line="240" w:lineRule="auto"/>
-        <w:jc w:val="both"/>
-      </w:pPr>
-    </w:p>
-    <w:p>
-      <w:pPr>
-        <w:spacing w:after="0" w:line="240" w:lineRule="auto"/>
-        <w:jc w:val="both"/>
-      </w:pPr>
-    </w:p>
-    <w:p>
-      <w:pPr>
-        <w:spacing w:after="0" w:line="240" w:lineRule="auto"/>
-        <w:jc w:val="both"/>
-      </w:pPr>
-    </w:p>
-    <w:p>
-      <w:pPr>
-        <w:spacing w:after="0" w:line="240" w:lineRule="auto"/>
-        <w:jc w:val="both"/>
-      </w:pPr>
-    </w:p>
-    <w:p>
-      <w:pPr>
-        <w:spacing w:after="0" w:line="240" w:lineRule="auto"/>
-        <w:jc w:val="both"/>
-      </w:pPr>
-    </w:p>
-    <w:p>
-      <w:pPr>
-        <w:spacing w:after="0" w:line="240" w:lineRule="auto"/>
-        <w:jc w:val="both"/>
-      </w:pPr>
-    </w:p>
-    <w:p>
-      <w:pPr>
-        <w:spacing w:after="0" w:line="240" w:lineRule="auto"/>
-        <w:jc w:val="both"/>
-      </w:pPr>
-    </w:p>
-    <w:p>
-      <w:pPr>
-        <w:spacing w:after="0" w:line="240" w:lineRule="auto"/>
-        <w:jc w:val="both"/>
-      </w:pPr>
-    </w:p>
-    <w:p>
-      <w:pPr>
-        <w:spacing w:after="0" w:line="240" w:lineRule="auto"/>
-        <w:jc w:val="both"/>
-      </w:pPr>
-    </w:p>
-    <w:p>
-      <w:pPr>
-        <w:spacing w:after="0" w:line="240" w:lineRule="auto"/>
-        <w:jc w:val="both"/>
-      </w:pPr>
-    </w:p>
-    <w:p>
-      <w:pPr>
-        <w:spacing w:after="0" w:line="240" w:lineRule="auto"/>
-        <w:jc w:val="both"/>
-      </w:pPr>
-    </w:p>
-    <w:p>
-      <w:pPr>
-        <w:spacing w:after="0" w:line="240" w:lineRule="auto"/>
-        <w:jc w:val="both"/>
-      </w:pPr>
-    </w:p>
-    <w:p>
-      <w:pPr>
-        <w:spacing w:after="0" w:line="240" w:lineRule="auto"/>
-        <w:jc w:val="both"/>
-      </w:pPr>
-    </w:p>
-    <w:p>
-      <w:pPr>
-        <w:spacing w:after="0" w:line="240" w:lineRule="auto"/>
-        <w:jc w:val="both"/>
-      </w:pPr>
-    </w:p>
-    <w:p>
-      <w:pPr>
-        <w:spacing w:after="0" w:line="240" w:lineRule="auto"/>
-        <w:jc w:val="both"/>
-      </w:pPr>
-    </w:p>
-    <w:p>
-      <w:pPr>
-        <w:spacing w:after="0" w:line="240" w:lineRule="auto"/>
-        <w:jc w:val="both"/>
-      </w:pPr>
-    </w:p>
-    <w:p>
-      <w:pPr>
-        <w:spacing w:after="0" w:line="240" w:lineRule="auto"/>
-        <w:jc w:val="both"/>
-      </w:pPr>
-    </w:p>
-    <w:p>
-      <w:pPr>
-        <w:spacing w:after="0" w:line="240" w:lineRule="auto"/>
-        <w:jc w:val="both"/>
-      </w:pPr>
-    </w:p>
-    <w:p>
-      <w:pPr>
-        <w:spacing w:after="0" w:line="240" w:lineRule="auto"/>
-        <w:jc w:val="both"/>
-      </w:pPr>
-    </w:p>
-    <w:p>
-      <w:pPr>
-        <w:spacing w:after="0" w:line="240" w:lineRule="auto"/>
-        <w:jc w:val="both"/>
-      </w:pPr>
-    </w:p>
-    <w:p>
-      <w:pPr>
-        <w:spacing w:after="0" w:line="240" w:lineRule="auto"/>
-        <w:jc w:val="both"/>
-      </w:pPr>
-    </w:p>
-    <w:p>
-      <w:pPr>
-        <w:spacing w:after="0" w:line="240" w:lineRule="auto"/>
-        <w:jc w:val="both"/>
-      </w:pPr>
-    </w:p>
-    <w:p>
-      <w:pPr>
-        <w:spacing w:after="0" w:line="240" w:lineRule="auto"/>
-        <w:jc w:val="both"/>
-      </w:pPr>
-    </w:p>
-    <w:p>
-      <w:pPr>
-        <w:spacing w:after="0" w:line="240" w:lineRule="auto"/>
-        <w:jc w:val="both"/>
-      </w:pPr>
-    </w:p>
-    <w:p>
-      <w:pPr>
-        <w:spacing w:after="0" w:line="240" w:lineRule="auto"/>
-        <w:jc w:val="both"/>
-      </w:pPr>
-    </w:p>
-    <w:p>
-      <w:pPr>
-        <w:spacing w:after="0" w:line="240" w:lineRule="auto"/>
-        <w:jc w:val="both"/>
-      </w:pPr>
-    </w:p>
-    <w:p>
-      <w:pPr>
-        <w:spacing w:after="0" w:line="240" w:lineRule="auto"/>
-        <w:jc w:val="both"/>
-      </w:pPr>
-    </w:p>
-    <w:p>
-      <w:pPr>
-        <w:spacing w:after="0" w:line="240" w:lineRule="auto"/>
-        <w:jc w:val="both"/>
-        <w:rPr>
-          <w:b/>
-          <w:bCs/>
-          <w:u w:val="single"/>
-        </w:rPr>
-      </w:pPr>
-      <w:r>
-        <w:rPr>
-          <w:b/>
-          <w:bCs/>
-          <w:u w:val="single"/>
-        </w:rPr>
-        <w:lastRenderedPageBreak/>
-        <w:t>Decision Trees</w:t>
-      </w:r>
-      <w:r>
-        <w:rPr>
-          <w:b/>
-          <w:bCs/>
-          <w:u w:val="single"/>
-        </w:rPr>
-        <w:t>:</w:t>
-      </w:r>
-    </w:p>
-    <w:p>
-      <w:pPr>
-        <w:spacing w:after="0" w:line="240" w:lineRule="auto"/>
-        <w:jc w:val="both"/>
-      </w:pPr>
-    </w:p>
-    <w:p>
-      <w:pPr>
-        <w:spacing w:after="0" w:line="240" w:lineRule="auto"/>
-        <w:jc w:val="both"/>
-        <w:rPr>
-          <w:u w:val="single"/>
-        </w:rPr>
-      </w:pPr>
-      <w:r>
-        <w:rPr>
-          <w:u w:val="single"/>
-        </w:rPr>
-        <w:t>Slide 2:</w:t>
-      </w:r>
-    </w:p>
-    <w:p>
-      <w:pPr>
-        <w:spacing w:after="0" w:line="240" w:lineRule="auto"/>
-        <w:jc w:val="both"/>
-      </w:pPr>
-      <w:r>
-        <w:t>Okay</w:t>
-      </w:r>
-      <w:r>
-        <w:t>,</w:t>
-      </w:r>
-      <w:r>
-        <w:t xml:space="preserve"> so we’re going to first look at a </w:t>
-      </w:r>
-      <w:r>
-        <w:t xml:space="preserve">very simple </w:t>
-      </w:r>
-      <w:r>
-        <w:t>machine learning model, called decision trees.</w:t>
-      </w:r>
-    </w:p>
-    <w:p>
-      <w:pPr>
-        <w:spacing w:after="0" w:line="240" w:lineRule="auto"/>
-        <w:jc w:val="both"/>
-      </w:pPr>
-    </w:p>
-    <w:p>
-      <w:pPr>
-        <w:spacing w:after="0" w:line="240" w:lineRule="auto"/>
-        <w:jc w:val="both"/>
-        <w:rPr>
-          <w:u w:val="single"/>
-        </w:rPr>
-      </w:pPr>
-      <w:r>
-        <w:rPr>
-          <w:u w:val="single"/>
-        </w:rPr>
-        <w:t>Slide 3:</w:t>
-      </w:r>
-    </w:p>
-    <w:p>
-      <w:pPr>
-        <w:spacing w:after="0" w:line="240" w:lineRule="auto"/>
-        <w:jc w:val="both"/>
-      </w:pPr>
-      <w:r>
-        <w:t>But before that, here is the data</w:t>
-      </w:r>
-      <w:r>
-        <w:t>set</w:t>
-      </w:r>
-      <w:r>
-        <w:t xml:space="preserve"> that we will be</w:t>
-      </w:r>
-      <w:r>
-        <w:t xml:space="preserve"> </w:t>
-      </w:r>
-      <w:r>
-        <w:t>training our model o</w:t>
-      </w:r>
-      <w:r>
-        <w:t xml:space="preserve">n </w:t>
-      </w:r>
-      <w:r>
-        <w:t>later</w:t>
+        <w:t> </w:t>
+      </w:r>
+      <w:r>
+        <w:t>when each class contains the same number of observations, i.e.</w:t>
+      </w:r>
+      <w:r>
+        <w:t xml:space="preserve"> when there is</w:t>
+      </w:r>
+      <w:r>
+        <w:t xml:space="preserve"> max uncertainty</w:t>
+      </w:r>
+      <w:r>
+        <w:t xml:space="preserve"> of what class an observation belongs to</w:t>
       </w:r>
       <w:r>
         <w:t>.</w:t>
       </w:r>
-      <w:r>
-        <w:t xml:space="preserve"> Each observation is a patient </w:t>
-      </w:r>
-      <w:r>
-        <w:t xml:space="preserve">with </w:t>
-      </w:r>
-      <w:r>
-        <w:t xml:space="preserve">general health, checkup, exercise, sex, age category and so on as its features. </w:t>
-      </w:r>
-      <w:r>
-        <w:t>The target variable is heart disease, i.e. we’re trying to predict whether a patient has heart disease or not. Note that this dataset can also be used to predict whether a patient has s</w:t>
-      </w:r>
-      <w:r>
-        <w:t>kin cancer, another type of cancer, depression, diabetes and arthritis.</w:t>
-      </w:r>
-    </w:p>
-    <w:p>
-      <w:pPr>
-        <w:spacing w:after="0" w:line="240" w:lineRule="auto"/>
-        <w:jc w:val="both"/>
-      </w:pPr>
-    </w:p>
-    <w:p>
-      <w:pPr>
-        <w:spacing w:after="0" w:line="240" w:lineRule="auto"/>
-        <w:jc w:val="both"/>
-      </w:pPr>
-      <w:r>
-        <w:rPr>
-          <w:u w:val="single"/>
-        </w:rPr>
-        <w:t>Slide 4:</w:t>
-      </w:r>
-    </w:p>
-    <w:p>
-      <w:pPr>
-        <w:spacing w:after="0" w:line="240" w:lineRule="auto"/>
-        <w:jc w:val="both"/>
-      </w:pPr>
-      <w:r>
-        <w:t xml:space="preserve">A decision tree is made up of 3 types of </w:t>
-      </w:r>
-      <w:r>
-        <w:t>nodes, a root node, internal nodes and leaf nodes</w:t>
-      </w:r>
-      <w:r>
-        <w:t>.</w:t>
-      </w:r>
-      <w:r>
-        <w:t xml:space="preserve"> The root node </w:t>
-      </w:r>
-      <w:r>
-        <w:t>is the starting point and represents the entire dataset.</w:t>
-      </w:r>
-      <w:r>
-        <w:t xml:space="preserve"> Internal nodes </w:t>
-      </w:r>
-      <w:r>
-        <w:t>are points where observations are split based on their features.</w:t>
-      </w:r>
-      <w:r>
-        <w:t xml:space="preserve"> Leaf nodes </w:t>
-      </w:r>
-      <w:r>
-        <w:t>are the end points and represent the final predictions.</w:t>
-      </w:r>
-    </w:p>
-    <w:p>
-      <w:pPr>
-        <w:spacing w:after="0" w:line="240" w:lineRule="auto"/>
-        <w:jc w:val="both"/>
-      </w:pPr>
-    </w:p>
-    <w:p>
-      <w:pPr>
-        <w:spacing w:after="0" w:line="240" w:lineRule="auto"/>
-        <w:jc w:val="both"/>
-        <w:rPr>
-          <w:u w:val="single"/>
-        </w:rPr>
-      </w:pPr>
-      <w:r>
-        <w:rPr>
-          <w:u w:val="single"/>
-        </w:rPr>
-        <w:t>Slide 5:</w:t>
-      </w:r>
-    </w:p>
-    <w:p>
-      <w:pPr>
-        <w:spacing w:after="0" w:line="240" w:lineRule="auto"/>
-        <w:jc w:val="both"/>
-      </w:pPr>
-      <w:r>
-        <w:t xml:space="preserve">Here is a real life example, where an observation is a day </w:t>
-      </w:r>
-      <w:r>
-        <w:t>and where</w:t>
-      </w:r>
-      <w:r>
-        <w:t xml:space="preserve"> </w:t>
-      </w:r>
-      <w:r>
-        <w:t xml:space="preserve">wind and wind direction </w:t>
-      </w:r>
-      <w:r>
-        <w:t>are</w:t>
-      </w:r>
-      <w:r>
-        <w:t xml:space="preserve"> its features. In this case, we’re trying to predict if a day is suitable for surfing or not. </w:t>
-      </w:r>
-      <w:r>
-        <w:t xml:space="preserve">We can see that the </w:t>
-      </w:r>
-      <w:r>
-        <w:t>1</w:t>
-      </w:r>
-      <w:r>
-        <w:rPr>
-          <w:vertAlign w:val="superscript"/>
-        </w:rPr>
-        <w:t>st</w:t>
-      </w:r>
-      <w:r>
-        <w:t xml:space="preserve"> level of internal nodes</w:t>
-      </w:r>
-      <w:r>
-        <w:t xml:space="preserve"> splits the dataset based on an observation’s wind and the 2</w:t>
-      </w:r>
-      <w:r>
-        <w:rPr>
-          <w:vertAlign w:val="superscript"/>
-        </w:rPr>
-        <w:t>nd</w:t>
-      </w:r>
-      <w:r>
-        <w:t xml:space="preserve"> level of internal nodes splits the dataset based on an observation's wind direction.</w:t>
-      </w:r>
-      <w:r>
-        <w:t xml:space="preserve"> </w:t>
-      </w:r>
-      <w:r>
-        <w:t>Any questions</w:t>
-      </w:r>
-      <w:r>
-        <w:t xml:space="preserve"> so far</w:t>
-      </w:r>
-      <w:r>
-        <w:t>?</w:t>
-      </w:r>
-    </w:p>
-    <w:p>
-      <w:pPr>
-        <w:spacing w:after="0" w:line="240" w:lineRule="auto"/>
-        <w:jc w:val="both"/>
-      </w:pPr>
-    </w:p>
-    <w:p>
-      <w:pPr>
-        <w:spacing w:after="0" w:line="240" w:lineRule="auto"/>
-        <w:jc w:val="both"/>
-      </w:pPr>
-    </w:p>
-    <w:p>
-      <w:pPr>
-        <w:spacing w:after="0" w:line="240" w:lineRule="auto"/>
-        <w:jc w:val="both"/>
-      </w:pPr>
-    </w:p>
-    <w:p>
-      <w:pPr>
-        <w:spacing w:after="0" w:line="240" w:lineRule="auto"/>
-        <w:jc w:val="both"/>
-      </w:pPr>
-    </w:p>
-    <w:p>
-      <w:pPr>
-        <w:spacing w:after="0" w:line="240" w:lineRule="auto"/>
-        <w:jc w:val="both"/>
-      </w:pPr>
-    </w:p>
-    <w:p>
-      <w:pPr>
-        <w:spacing w:after="0" w:line="240" w:lineRule="auto"/>
-        <w:jc w:val="both"/>
-      </w:pPr>
-    </w:p>
-    <w:p>
-      <w:pPr>
-        <w:spacing w:after="0" w:line="240" w:lineRule="auto"/>
-        <w:jc w:val="both"/>
-      </w:pPr>
-    </w:p>
-    <w:p>
-      <w:pPr>
-        <w:spacing w:after="0" w:line="240" w:lineRule="auto"/>
-        <w:jc w:val="both"/>
-      </w:pPr>
-    </w:p>
-    <w:p>
-      <w:pPr>
-        <w:spacing w:after="0" w:line="240" w:lineRule="auto"/>
-        <w:jc w:val="both"/>
-      </w:pPr>
-    </w:p>
-    <w:p>
-      <w:pPr>
-        <w:spacing w:after="0" w:line="240" w:lineRule="auto"/>
-        <w:jc w:val="both"/>
-      </w:pPr>
-    </w:p>
-    <w:p>
-      <w:pPr>
-        <w:spacing w:after="0" w:line="240" w:lineRule="auto"/>
-        <w:jc w:val="both"/>
-      </w:pPr>
-    </w:p>
-    <w:p>
-      <w:pPr>
-        <w:spacing w:after="0" w:line="240" w:lineRule="auto"/>
-        <w:jc w:val="both"/>
-      </w:pPr>
-    </w:p>
-    <w:p>
-      <w:pPr>
-        <w:spacing w:after="0" w:line="240" w:lineRule="auto"/>
-        <w:jc w:val="both"/>
-      </w:pPr>
-    </w:p>
-    <w:p>
-      <w:pPr>
-        <w:spacing w:after="0" w:line="240" w:lineRule="auto"/>
-        <w:jc w:val="both"/>
-      </w:pPr>
-    </w:p>
-    <w:p>
-      <w:pPr>
-        <w:spacing w:after="0" w:line="240" w:lineRule="auto"/>
-        <w:jc w:val="both"/>
-      </w:pPr>
-    </w:p>
-    <w:p>
-      <w:pPr>
-        <w:spacing w:after="0" w:line="240" w:lineRule="auto"/>
-        <w:jc w:val="both"/>
-      </w:pPr>
-    </w:p>
-    <w:p>
-      <w:pPr>
-        <w:spacing w:after="0" w:line="240" w:lineRule="auto"/>
-        <w:jc w:val="both"/>
-      </w:pPr>
-    </w:p>
-    <w:p>
-      <w:pPr>
-        <w:spacing w:after="0" w:line="240" w:lineRule="auto"/>
-        <w:jc w:val="both"/>
-      </w:pPr>
-    </w:p>
-    <w:p>
-      <w:pPr>
-        <w:spacing w:after="0" w:line="240" w:lineRule="auto"/>
-        <w:jc w:val="both"/>
-      </w:pPr>
-    </w:p>
-    <w:p>
-      <w:pPr>
-        <w:spacing w:after="0" w:line="240" w:lineRule="auto"/>
-        <w:jc w:val="both"/>
-      </w:pPr>
-    </w:p>
-    <w:p>
-      <w:pPr>
-        <w:spacing w:after="0" w:line="240" w:lineRule="auto"/>
-        <w:jc w:val="both"/>
-      </w:pPr>
-    </w:p>
-    <w:p>
-      <w:pPr>
-        <w:spacing w:after="0" w:line="240" w:lineRule="auto"/>
-        <w:jc w:val="both"/>
-        <w:rPr>
-          <w:b/>
-          <w:bCs/>
-          <w:u w:val="single"/>
-        </w:rPr>
-      </w:pPr>
-      <w:r>
-        <w:rPr>
-          <w:b/>
-          <w:bCs/>
-          <w:u w:val="single"/>
-        </w:rPr>
-        <w:lastRenderedPageBreak/>
-        <w:t>Choosing The Best Feature at Each Node</w:t>
-      </w:r>
-      <w:r>
-        <w:rPr>
-          <w:b/>
-          <w:bCs/>
-          <w:u w:val="single"/>
-        </w:rPr>
-        <w:t>:</w:t>
-      </w:r>
-    </w:p>
-    <w:p>
-      <w:pPr>
-        <w:spacing w:after="0" w:line="240" w:lineRule="auto"/>
-        <w:jc w:val="both"/>
-      </w:pPr>
-    </w:p>
-    <w:p>
-      <w:pPr>
-        <w:spacing w:after="0" w:line="240" w:lineRule="auto"/>
-        <w:jc w:val="both"/>
-        <w:rPr>
-          <w:u w:val="single"/>
-        </w:rPr>
-      </w:pPr>
-      <w:r>
-        <w:rPr>
-          <w:u w:val="single"/>
-        </w:rPr>
-        <w:t xml:space="preserve">Slide </w:t>
-      </w:r>
-      <w:r>
-        <w:rPr>
-          <w:u w:val="single"/>
-        </w:rPr>
-        <w:t>6</w:t>
-      </w:r>
-      <w:r>
-        <w:rPr>
-          <w:u w:val="single"/>
-        </w:rPr>
-        <w:t>:</w:t>
-      </w:r>
-    </w:p>
-    <w:p>
-      <w:pPr>
-        <w:spacing w:after="0" w:line="240" w:lineRule="auto"/>
-        <w:jc w:val="both"/>
-      </w:pPr>
-      <w:r>
-        <w:t xml:space="preserve">Okay, so how do we choose the best feature </w:t>
-      </w:r>
-      <w:r>
-        <w:t>to split on at a node?</w:t>
-      </w:r>
-    </w:p>
-    <w:p>
-      <w:pPr>
-        <w:spacing w:after="0" w:line="240" w:lineRule="auto"/>
-        <w:jc w:val="both"/>
-      </w:pPr>
-    </w:p>
-    <w:p>
-      <w:pPr>
-        <w:spacing w:after="0" w:line="240" w:lineRule="auto"/>
-        <w:jc w:val="both"/>
-      </w:pPr>
-      <w:r>
-        <w:rPr>
-          <w:u w:val="single"/>
-        </w:rPr>
-        <w:t xml:space="preserve">Slide </w:t>
-      </w:r>
-      <w:r>
-        <w:rPr>
-          <w:u w:val="single"/>
-        </w:rPr>
-        <w:t>7</w:t>
-      </w:r>
-      <w:r>
-        <w:rPr>
-          <w:u w:val="single"/>
-        </w:rPr>
-        <w:t>:</w:t>
-      </w:r>
-    </w:p>
-    <w:p>
-      <w:pPr>
-        <w:spacing w:after="0" w:line="240" w:lineRule="auto"/>
-        <w:jc w:val="both"/>
-      </w:pPr>
-      <w:r>
-        <w:t xml:space="preserve">Well, first we need to understand what entropy is. Entropy </w:t>
-      </w:r>
-      <w:r>
-        <w:t xml:space="preserve">measures the impurity </w:t>
-      </w:r>
-      <w:r>
-        <w:t>or</w:t>
-      </w:r>
-      <w:r>
-        <w:t xml:space="preserve"> uncertainty in a dataset</w:t>
-      </w:r>
-      <w:r>
-        <w:t xml:space="preserve"> or</w:t>
-      </w:r>
-      <w:r>
-        <w:t xml:space="preserve"> in a</w:t>
-      </w:r>
-      <w:r>
-        <w:t xml:space="preserve"> set of observations</w:t>
-      </w:r>
-      <w:r>
-        <w:t>.</w:t>
-      </w:r>
-      <w:r>
-        <w:t xml:space="preserve"> </w:t>
-      </w:r>
-      <w:r>
-        <w:t>Entropy is 0 when</w:t>
-      </w:r>
-      <w:r>
-        <w:rPr>
-          <w:b/>
-          <w:bCs/>
-        </w:rPr>
-        <w:t> </w:t>
-      </w:r>
-      <w:r>
-        <w:t xml:space="preserve">all observations belong to the same class, i.e. </w:t>
-      </w:r>
-      <w:r>
-        <w:t xml:space="preserve">when there is </w:t>
-      </w:r>
-      <w:r>
-        <w:t>max certainty</w:t>
-      </w:r>
-      <w:r>
-        <w:t xml:space="preserve"> </w:t>
-      </w:r>
-      <w:r>
-        <w:t>of what class an observation belongs to</w:t>
-      </w:r>
-      <w:r>
-        <w:t>.</w:t>
-      </w:r>
-      <w:r>
-        <w:t xml:space="preserve"> </w:t>
-      </w:r>
-      <w:r>
-        <w:t>Entropy is highest</w:t>
-      </w:r>
-      <w:r>
-        <w:rPr>
-          <w:b/>
-          <w:bCs/>
-        </w:rPr>
-        <w:t> </w:t>
-      </w:r>
-      <w:r>
-        <w:t>when each class contains the same number of observations, i.e.</w:t>
-      </w:r>
-      <w:r>
-        <w:t xml:space="preserve"> when there is</w:t>
-      </w:r>
-      <w:r>
-        <w:t xml:space="preserve"> max uncertainty</w:t>
-      </w:r>
-      <w:r>
-        <w:t xml:space="preserve"> </w:t>
-      </w:r>
-      <w:r>
-        <w:t>of what class an observation belongs to</w:t>
-      </w:r>
-      <w:r>
-        <w:t>.</w:t>
-      </w:r>
     </w:p>
     <w:p>
       <w:pPr>
@@ -1176,13 +650,7 @@
         <w:t>g</w:t>
       </w:r>
       <w:r>
-        <w:t>ain measures the difference in entropy (uncertainty) after splitting the observations</w:t>
-      </w:r>
-      <w:r>
-        <w:t xml:space="preserve"> based on a feature at a node</w:t>
-      </w:r>
-      <w:r>
-        <w:t>.</w:t>
+        <w:t>ain measures the difference in entropy (uncertainty) after splitting the observations based on a feature at a node.</w:t>
       </w:r>
       <w:r>
         <w:rPr>
@@ -1255,13 +723,7 @@
         <w:t>on</w:t>
       </w:r>
       <w:r>
-        <w:t xml:space="preserve"> how to calculate </w:t>
-      </w:r>
-      <w:r>
-        <w:t>information gain</w:t>
-      </w:r>
-      <w:r>
-        <w:t>.</w:t>
+        <w:t xml:space="preserve"> how to calculate information gain.</w:t>
       </w:r>
     </w:p>
     <w:p>
@@ -1294,10 +756,7 @@
         <w:t>Now that we know what information gain is, we can build a decision tree.</w:t>
       </w:r>
       <w:r>
-        <w:t xml:space="preserve"> </w:t>
-      </w:r>
-      <w:r>
-        <w:t>Any questions?</w:t>
+        <w:t xml:space="preserve"> Any questions?</w:t>
       </w:r>
     </w:p>
     <w:p>
@@ -1777,20 +1236,9 @@
         <w:r>
           <w:rPr>
             <w:rStyle w:val="Hiperligao"/>
+            <w:color w:val="auto"/>
           </w:rPr>
-          <w:t>https://cr</w:t>
-        </w:r>
-        <w:r>
-          <w:rPr>
-            <w:rStyle w:val="Hiperligao"/>
-          </w:rPr>
-          <w:t>e</w:t>
-        </w:r>
-        <w:r>
-          <w:rPr>
-            <w:rStyle w:val="Hiperligao"/>
-          </w:rPr>
-          <w:t>ate.kahoot.it/share/decision-tree-kahoot/01e96ddb-5901-4039-a18c-3d850de7c984</w:t>
+          <w:t>https://create.kahoot.it/share/decision-tree-kahoot/01e96ddb-5901-4039-a18c-3d850de7c984</w:t>
         </w:r>
       </w:hyperlink>
     </w:p>
@@ -2014,10 +1462,7 @@
         <w:jc w:val="both"/>
       </w:pPr>
       <w:r>
-        <w:t>Boosting</w:t>
-      </w:r>
-      <w:r>
-        <w:t xml:space="preserve"> </w:t>
+        <w:t xml:space="preserve">Boosting </w:t>
       </w:r>
       <w:r>
         <w:t>is an e</w:t>
@@ -2107,10 +1552,7 @@
         <w:t xml:space="preserve"> prioritizes misclassified points</w:t>
       </w:r>
       <w:r>
-        <w:t xml:space="preserve">. Note that an imbalanced dataset is </w:t>
-      </w:r>
-      <w:r>
-        <w:t>a dataset</w:t>
+        <w:t>. Note that an imbalanced dataset is a dataset</w:t>
       </w:r>
       <w:r>
         <w:t xml:space="preserve"> where the classes are not represented equally</w:t>
@@ -2135,6 +1577,12 @@
       </w:r>
       <w:r>
         <w:t>.</w:t>
+      </w:r>
+      <w:r>
+        <w:t xml:space="preserve"> </w:t>
+      </w:r>
+      <w:r>
+        <w:t>Any questions?</w:t>
       </w:r>
     </w:p>
     <w:p>
@@ -2532,7 +1980,13 @@
         <w:jc w:val="both"/>
       </w:pPr>
       <w:r>
-        <w:t>Once all trees are trained, predictions are made by summing the contributions of all the trees. Each tree's predictions are shrunk by multiplying them with the learning rate η. </w:t>
+        <w:t>Once all trees are trained, predictions are made by summing the contributions of all the trees. Each tree's predictions are shrunk by multiplying them with the learning rate η.</w:t>
+      </w:r>
+      <w:r>
+        <w:t xml:space="preserve"> </w:t>
+      </w:r>
+      <w:r>
+        <w:t>Any questions?</w:t>
       </w:r>
     </w:p>
     <w:p>
@@ -2922,10 +2376,7 @@
         <w:t>for page rankings</w:t>
       </w:r>
       <w:r>
-        <w:t xml:space="preserve"> in </w:t>
-      </w:r>
-      <w:r>
-        <w:t>search engines</w:t>
+        <w:t xml:space="preserve"> in search engines</w:t>
       </w:r>
       <w:r>
         <w:t xml:space="preserve">. </w:t>
@@ -3035,6 +2486,7 @@
         <w:r>
           <w:rPr>
             <w:rStyle w:val="Hiperligao"/>
+            <w:color w:val="auto"/>
           </w:rPr>
           <w:t>https://create.kahoot.it/share/xgboost-kahoot/48ec0bc1-0f09-4a0c-aeb9-ec37f99e47b2</w:t>
         </w:r>
@@ -3798,6 +3250,7 @@
         <w:r>
           <w:rPr>
             <w:rStyle w:val="Hiperligao"/>
+            <w:color w:val="auto"/>
             <w:lang w:val="sv-SE"/>
           </w:rPr>
           <w:t>https://www.kaggle.com/datasets/alphiree/cardiovascular-diseases-risk-prediction-dataset?select=CVD_cleaned.csv</w:t>
@@ -4418,6 +3871,7 @@
   <w:style w:type="character" w:default="1" w:styleId="Tipodeletrapredefinidodopargrafo">
     <w:name w:val="Default Paragraph Font"/>
     <w:uiPriority w:val="1"/>
+    <w:semiHidden/>
     <w:unhideWhenUsed/>
   </w:style>
   <w:style w:type="table" w:default="1" w:styleId="Tabelanormal">

</xml_diff>